<commit_message>
Changes after Aliza review
</commit_message>
<xml_diff>
--- a/HighAlert book.docx
+++ b/HighAlert book.docx
@@ -125,7 +125,7 @@
         <w:bidi w:val="0"/>
         <w:jc w:val="center"/>
         <w:rPr>
-          <w:rFonts w:ascii="David" w:eastAsia="David" w:hAnsi="David" w:cs="David" w:hint="cs"/>
+          <w:rFonts w:ascii="David" w:eastAsia="David" w:hAnsi="David" w:cs="David"/>
           <w:b/>
           <w:sz w:val="48"/>
           <w:szCs w:val="48"/>
@@ -175,7 +175,6 @@
           <w:szCs w:val="44"/>
         </w:rPr>
       </w:pPr>
-      <w:proofErr w:type="spellStart"/>
       <w:r>
         <w:rPr>
           <w:rFonts w:ascii="David" w:eastAsia="David" w:hAnsi="David" w:cs="David"/>
@@ -183,18 +182,21 @@
           <w:sz w:val="44"/>
           <w:szCs w:val="44"/>
         </w:rPr>
-        <w:t>HighAlert</w:t>
-      </w:r>
-      <w:proofErr w:type="spellEnd"/>
-      <w:r>
+        <w:t>HighAlert – Security awareness detection system</w:t>
+      </w:r>
+    </w:p>
+    <w:p>
+      <w:pPr>
+        <w:bidi w:val="0"/>
+        <w:spacing w:line="360" w:lineRule="auto"/>
+        <w:jc w:val="center"/>
         <w:rPr>
           <w:rFonts w:ascii="David" w:eastAsia="David" w:hAnsi="David" w:cs="David"/>
           <w:b/>
           <w:sz w:val="44"/>
           <w:szCs w:val="44"/>
         </w:rPr>
-        <w:t xml:space="preserve"> – Security awareness detection system</w:t>
-      </w:r>
+      </w:pPr>
     </w:p>
     <w:p>
       <w:pPr>
@@ -203,11 +205,34 @@
         <w:jc w:val="center"/>
         <w:rPr>
           <w:rFonts w:ascii="David" w:eastAsia="David" w:hAnsi="David" w:cs="David"/>
-          <w:b/>
-          <w:sz w:val="44"/>
-          <w:szCs w:val="44"/>
-        </w:rPr>
-      </w:pPr>
+          <w:sz w:val="28"/>
+          <w:szCs w:val="28"/>
+        </w:rPr>
+      </w:pPr>
+      <w:r>
+        <w:rPr>
+          <w:rFonts w:ascii="David" w:eastAsia="David" w:hAnsi="David" w:cs="David"/>
+          <w:sz w:val="28"/>
+          <w:szCs w:val="28"/>
+        </w:rPr>
+        <w:t>Supervisor:</w:t>
+      </w:r>
+      <w:r>
+        <w:rPr>
+          <w:rFonts w:ascii="David" w:eastAsia="David" w:hAnsi="David" w:cs="David"/>
+          <w:sz w:val="28"/>
+          <w:szCs w:val="28"/>
+        </w:rPr>
+        <w:t xml:space="preserve"> Mrs.</w:t>
+      </w:r>
+      <w:r>
+        <w:rPr>
+          <w:rFonts w:ascii="David" w:eastAsia="David" w:hAnsi="David" w:cs="David"/>
+          <w:sz w:val="28"/>
+          <w:szCs w:val="28"/>
+        </w:rPr>
+        <w:t xml:space="preserve"> Aliza Attaly</w:t>
+      </w:r>
     </w:p>
     <w:p>
       <w:pPr>
@@ -226,18 +251,16 @@
           <w:sz w:val="28"/>
           <w:szCs w:val="28"/>
         </w:rPr>
-        <w:t xml:space="preserve">Supervisor: Aliza </w:t>
-      </w:r>
-      <w:proofErr w:type="spellStart"/>
+        <w:t>Project Number:</w:t>
+      </w:r>
       <w:r>
         <w:rPr>
           <w:rFonts w:ascii="David" w:eastAsia="David" w:hAnsi="David" w:cs="David"/>
           <w:sz w:val="28"/>
           <w:szCs w:val="28"/>
         </w:rPr>
-        <w:t>Attaly</w:t>
-      </w:r>
-      <w:proofErr w:type="spellEnd"/>
+        <w:t>23-2-D-13</w:t>
+      </w:r>
     </w:p>
     <w:p>
       <w:pPr>
@@ -250,21 +273,25 @@
           <w:szCs w:val="28"/>
         </w:rPr>
       </w:pPr>
-      <w:r>
+    </w:p>
+    <w:p>
+      <w:pPr>
+        <w:bidi w:val="0"/>
+        <w:spacing w:line="360" w:lineRule="auto"/>
+        <w:jc w:val="center"/>
         <w:rPr>
           <w:rFonts w:ascii="David" w:eastAsia="David" w:hAnsi="David" w:cs="David"/>
           <w:sz w:val="28"/>
           <w:szCs w:val="28"/>
         </w:rPr>
-        <w:t>Project Number:</w:t>
-      </w:r>
+      </w:pPr>
       <w:r>
         <w:rPr>
           <w:rFonts w:ascii="David" w:eastAsia="David" w:hAnsi="David" w:cs="David"/>
           <w:sz w:val="28"/>
           <w:szCs w:val="28"/>
         </w:rPr>
-        <w:t>23-2-D-13</w:t>
+        <w:t>Students:</w:t>
       </w:r>
     </w:p>
     <w:p>
@@ -278,63 +305,13 @@
           <w:szCs w:val="28"/>
         </w:rPr>
       </w:pPr>
-    </w:p>
-    <w:p>
-      <w:pPr>
-        <w:bidi w:val="0"/>
-        <w:spacing w:line="360" w:lineRule="auto"/>
-        <w:jc w:val="center"/>
+      <w:r>
         <w:rPr>
           <w:rFonts w:ascii="David" w:eastAsia="David" w:hAnsi="David" w:cs="David"/>
           <w:sz w:val="28"/>
           <w:szCs w:val="28"/>
         </w:rPr>
-      </w:pPr>
-      <w:r>
-        <w:rPr>
-          <w:rFonts w:ascii="David" w:eastAsia="David" w:hAnsi="David" w:cs="David"/>
-          <w:sz w:val="28"/>
-          <w:szCs w:val="28"/>
-        </w:rPr>
-        <w:t>Students:</w:t>
-      </w:r>
-    </w:p>
-    <w:p>
-      <w:pPr>
-        <w:bidi w:val="0"/>
-        <w:spacing w:line="360" w:lineRule="auto"/>
-        <w:jc w:val="center"/>
-        <w:rPr>
-          <w:rFonts w:ascii="David" w:eastAsia="David" w:hAnsi="David" w:cs="David"/>
-          <w:sz w:val="28"/>
-          <w:szCs w:val="28"/>
-        </w:rPr>
-      </w:pPr>
-      <w:r>
-        <w:rPr>
-          <w:rFonts w:ascii="David" w:eastAsia="David" w:hAnsi="David" w:cs="David"/>
-          <w:sz w:val="28"/>
-          <w:szCs w:val="28"/>
-        </w:rPr>
-        <w:t xml:space="preserve">Yohan </w:t>
-      </w:r>
-      <w:proofErr w:type="spellStart"/>
-      <w:r>
-        <w:rPr>
-          <w:rFonts w:ascii="David" w:eastAsia="David" w:hAnsi="David" w:cs="David"/>
-          <w:sz w:val="28"/>
-          <w:szCs w:val="28"/>
-        </w:rPr>
-        <w:t>Leykin</w:t>
-      </w:r>
-      <w:proofErr w:type="spellEnd"/>
-      <w:r>
-        <w:rPr>
-          <w:rFonts w:ascii="David" w:eastAsia="David" w:hAnsi="David" w:cs="David"/>
-          <w:sz w:val="28"/>
-          <w:szCs w:val="28"/>
-        </w:rPr>
-        <w:t xml:space="preserve"> yohan.leykin@e.braude.ac.il</w:t>
+        <w:t>Yohan Leykin yohan.leykin@e.braude.ac.il</w:t>
       </w:r>
     </w:p>
     <w:p>
@@ -489,25 +466,7 @@
           <w:sz w:val="24"/>
           <w:szCs w:val="24"/>
         </w:rPr>
-        <w:t xml:space="preserve">In this project, we propose an approach that utilizes computer vision techniques to </w:t>
-      </w:r>
-      <w:proofErr w:type="spellStart"/>
-      <w:r>
-        <w:rPr>
-          <w:rFonts w:ascii="David" w:eastAsia="David" w:hAnsi="David" w:cs="David"/>
-          <w:sz w:val="24"/>
-          <w:szCs w:val="24"/>
-        </w:rPr>
-        <w:t>analyse</w:t>
-      </w:r>
-      <w:proofErr w:type="spellEnd"/>
-      <w:r>
-        <w:rPr>
-          <w:rFonts w:ascii="David" w:eastAsia="David" w:hAnsi="David" w:cs="David"/>
-          <w:sz w:val="24"/>
-          <w:szCs w:val="24"/>
-        </w:rPr>
-        <w:t xml:space="preserve"> the </w:t>
+        <w:t xml:space="preserve">In this project, we propose an approach that utilizes computer vision techniques to analyse the </w:t>
       </w:r>
       <w:r>
         <w:rPr>
@@ -592,77 +551,13 @@
         </w:rPr>
         <w:t xml:space="preserve">Keywords: </w:t>
       </w:r>
-      <w:proofErr w:type="spellStart"/>
-      <w:r>
-        <w:rPr>
-          <w:rFonts w:ascii="David" w:eastAsia="David" w:hAnsi="David" w:cs="David"/>
-          <w:sz w:val="24"/>
-          <w:szCs w:val="24"/>
-        </w:rPr>
-        <w:t>DeepLearning</w:t>
-      </w:r>
-      <w:proofErr w:type="spellEnd"/>
-      <w:r>
-        <w:rPr>
-          <w:rFonts w:ascii="David" w:eastAsia="David" w:hAnsi="David" w:cs="David"/>
-          <w:sz w:val="24"/>
-          <w:szCs w:val="24"/>
-        </w:rPr>
-        <w:t xml:space="preserve">, </w:t>
-      </w:r>
-      <w:proofErr w:type="spellStart"/>
-      <w:r>
-        <w:rPr>
-          <w:rFonts w:ascii="David" w:eastAsia="David" w:hAnsi="David" w:cs="David"/>
-          <w:sz w:val="24"/>
-          <w:szCs w:val="24"/>
-        </w:rPr>
-        <w:t>FaceDetection</w:t>
-      </w:r>
-      <w:proofErr w:type="spellEnd"/>
-      <w:r>
-        <w:rPr>
-          <w:rFonts w:ascii="David" w:eastAsia="David" w:hAnsi="David" w:cs="David"/>
-          <w:sz w:val="24"/>
-          <w:szCs w:val="24"/>
-        </w:rPr>
-        <w:t xml:space="preserve">, </w:t>
-      </w:r>
-      <w:proofErr w:type="spellStart"/>
-      <w:r>
-        <w:rPr>
-          <w:rFonts w:ascii="David" w:eastAsia="David" w:hAnsi="David" w:cs="David"/>
-          <w:sz w:val="24"/>
-          <w:szCs w:val="24"/>
-        </w:rPr>
-        <w:t>AwarenessDetection</w:t>
-      </w:r>
-      <w:proofErr w:type="spellEnd"/>
-      <w:r>
-        <w:rPr>
-          <w:rFonts w:ascii="David" w:eastAsia="David" w:hAnsi="David" w:cs="David"/>
-          <w:sz w:val="24"/>
-          <w:szCs w:val="24"/>
-        </w:rPr>
-        <w:t xml:space="preserve">, </w:t>
-      </w:r>
-      <w:proofErr w:type="spellStart"/>
-      <w:r>
-        <w:rPr>
-          <w:rFonts w:ascii="David" w:eastAsia="David" w:hAnsi="David" w:cs="David"/>
-          <w:sz w:val="24"/>
-          <w:szCs w:val="24"/>
-        </w:rPr>
-        <w:t>ImageProcessing</w:t>
-      </w:r>
-      <w:proofErr w:type="spellEnd"/>
-      <w:r>
-        <w:rPr>
-          <w:rFonts w:ascii="David" w:eastAsia="David" w:hAnsi="David" w:cs="David"/>
-          <w:sz w:val="24"/>
-          <w:szCs w:val="24"/>
-        </w:rPr>
-        <w:t>, Camera, Jetson.</w:t>
+      <w:r>
+        <w:rPr>
+          <w:rFonts w:ascii="David" w:eastAsia="David" w:hAnsi="David" w:cs="David"/>
+          <w:sz w:val="24"/>
+          <w:szCs w:val="24"/>
+        </w:rPr>
+        <w:t>DeepLearning, FaceDetection, AwarenessDetection, ImageProcessing, Camera, Jetson.</w:t>
       </w:r>
     </w:p>
     <w:p>
@@ -1461,25 +1356,7 @@
           <w:sz w:val="24"/>
           <w:szCs w:val="24"/>
         </w:rPr>
-        <w:t xml:space="preserve">The system captures frames using a camera and extracts 68 facial landmark points using the </w:t>
-      </w:r>
-      <w:proofErr w:type="spellStart"/>
-      <w:r>
-        <w:rPr>
-          <w:rFonts w:ascii="David" w:eastAsia="David" w:hAnsi="David" w:cs="David"/>
-          <w:sz w:val="24"/>
-          <w:szCs w:val="24"/>
-        </w:rPr>
-        <w:t>Dlib</w:t>
-      </w:r>
-      <w:proofErr w:type="spellEnd"/>
-      <w:r>
-        <w:rPr>
-          <w:rFonts w:ascii="David" w:eastAsia="David" w:hAnsi="David" w:cs="David"/>
-          <w:sz w:val="24"/>
-          <w:szCs w:val="24"/>
-        </w:rPr>
-        <w:t xml:space="preserve"> </w:t>
+        <w:t xml:space="preserve">The system captures frames using a camera and extracts 68 facial landmark points using the Dlib </w:t>
       </w:r>
       <w:proofErr w:type="gramStart"/>
       <w:r>
@@ -2376,27 +2253,7 @@
           <w:sz w:val="24"/>
           <w:szCs w:val="24"/>
         </w:rPr>
-        <w:t xml:space="preserve"> is a small, low-power embedded computing device designed for AI and machine learning applications. It's powered by an ARM processor and NVIDIA's Maxwell GPU architecture, which provides high-performance computing for edge devices and embedded systems. The Jetson Nano is pre-installed with software, including the NVIDIA </w:t>
-      </w:r>
-      <w:proofErr w:type="spellStart"/>
-      <w:r>
-        <w:rPr>
-          <w:rFonts w:ascii="David" w:eastAsia="David" w:hAnsi="David" w:cs="David"/>
-          <w:color w:val="000000"/>
-          <w:sz w:val="24"/>
-          <w:szCs w:val="24"/>
-        </w:rPr>
-        <w:t>JetPack</w:t>
-      </w:r>
-      <w:proofErr w:type="spellEnd"/>
-      <w:r>
-        <w:rPr>
-          <w:rFonts w:ascii="David" w:eastAsia="David" w:hAnsi="David" w:cs="David"/>
-          <w:color w:val="000000"/>
-          <w:sz w:val="24"/>
-          <w:szCs w:val="24"/>
-        </w:rPr>
-        <w:t xml:space="preserve"> SDK, which allows developers to get started quickly and easily with building and training AI models, running inference, and deploying applications to the device. It has a range of connectivity options and is suitable for a wide range of applications such as robotics, drones, smart cameras, and IoT devices.</w:t>
+        <w:t xml:space="preserve"> is a small, low-power embedded computing device designed for AI and machine learning applications. It's powered by an ARM processor and NVIDIA's Maxwell GPU architecture, which provides high-performance computing for edge devices and embedded systems. The Jetson Nano is pre-installed with software, including the NVIDIA JetPack SDK, which allows developers to get started quickly and easily with building and training AI models, running inference, and deploying applications to the device. It has a range of connectivity options and is suitable for a wide range of applications such as robotics, drones, smart cameras, and IoT devices.</w:t>
       </w:r>
       <w:r>
         <w:rPr>
@@ -4052,27 +3909,7 @@
           <w:szCs w:val="24"/>
         </w:rPr>
         <w:lastRenderedPageBreak/>
-        <w:t xml:space="preserve">6.3 </w:t>
-      </w:r>
-      <w:proofErr w:type="spellStart"/>
-      <w:r>
-        <w:rPr>
-          <w:rFonts w:ascii="David" w:eastAsia="David" w:hAnsi="David" w:cs="David"/>
-          <w:b/>
-          <w:sz w:val="24"/>
-          <w:szCs w:val="24"/>
-        </w:rPr>
-        <w:t>Totaly</w:t>
-      </w:r>
-      <w:proofErr w:type="spellEnd"/>
-      <w:r>
-        <w:rPr>
-          <w:rFonts w:ascii="David" w:eastAsia="David" w:hAnsi="David" w:cs="David"/>
-          <w:b/>
-          <w:sz w:val="24"/>
-          <w:szCs w:val="24"/>
-        </w:rPr>
-        <w:t xml:space="preserve"> Unaware Detection</w:t>
+        <w:t>6.3 Totaly Unaware Detection</w:t>
       </w:r>
     </w:p>
     <w:p>

</xml_diff>